<commit_message>
Konec test -> ready for main
</commit_message>
<xml_diff>
--- a/resources/templates/List_účastníka_I_beh.docx
+++ b/resources/templates/List_účastníka_I_beh.docx
@@ -4,7 +4,7 @@
   <w:body>
     <w:p>
       <w:pPr>
-        <w:pStyle w:val="Title"/>
+        <w:pStyle w:val="Nzev"/>
         <w:jc w:val="center"/>
         <w:rPr>
           <w:rFonts w:ascii="Arial" w:hAnsi="Arial" w:cs="Arial"/>
@@ -44,23 +44,38 @@
           <w:szCs w:val="40"/>
           <w:lang w:val="cs-CZ"/>
         </w:rPr>
-        <w:t>{ROK}} – List účastníka</w:t>
-      </w:r>
-    </w:p>
-    <w:p>
-      <w:pPr>
-        <w:rPr>
-          <w:rFonts w:ascii="Arial" w:hAnsi="Arial" w:cs="Arial"/>
-          <w:b/>
-          <w:lang w:val="cs-CZ"/>
-        </w:rPr>
-      </w:pPr>
-      <w:r>
-        <w:rPr>
-          <w:rFonts w:ascii="Arial" w:hAnsi="Arial" w:cs="Arial"/>
-          <w:lang w:val="cs-CZ"/>
-        </w:rPr>
-        <w:t xml:space="preserve">termín konání: </w:t>
+        <w:t>{ROK} – List účastníka</w:t>
+      </w:r>
+    </w:p>
+    <w:p>
+      <w:pPr>
+        <w:rPr>
+          <w:rFonts w:ascii="Arial" w:hAnsi="Arial" w:cs="Arial"/>
+          <w:lang w:val="cs-CZ"/>
+        </w:rPr>
+      </w:pPr>
+    </w:p>
+    <w:p>
+      <w:pPr>
+        <w:rPr>
+          <w:rFonts w:ascii="Arial" w:hAnsi="Arial" w:cs="Arial"/>
+          <w:b/>
+          <w:lang w:val="cs-CZ"/>
+        </w:rPr>
+      </w:pPr>
+      <w:r>
+        <w:rPr>
+          <w:rFonts w:ascii="Arial" w:hAnsi="Arial" w:cs="Arial"/>
+          <w:lang w:val="cs-CZ"/>
+        </w:rPr>
+        <w:t>T</w:t>
+      </w:r>
+      <w:r>
+        <w:rPr>
+          <w:rFonts w:ascii="Arial" w:hAnsi="Arial" w:cs="Arial"/>
+          <w:lang w:val="cs-CZ"/>
+        </w:rPr>
+        <w:t xml:space="preserve">ermín konání: </w:t>
       </w:r>
       <w:r>
         <w:rPr>
@@ -91,7 +106,14 @@
           <w:rFonts w:ascii="Arial" w:hAnsi="Arial" w:cs="Arial"/>
           <w:lang w:val="cs-CZ"/>
         </w:rPr>
-        <w:t xml:space="preserve">kontakt: </w:t>
+        <w:t>K</w:t>
+      </w:r>
+      <w:r>
+        <w:rPr>
+          <w:rFonts w:ascii="Arial" w:hAnsi="Arial" w:cs="Arial"/>
+          <w:lang w:val="cs-CZ"/>
+        </w:rPr>
+        <w:t xml:space="preserve">ontakt: </w:t>
       </w:r>
       <w:r>
         <w:rPr>
@@ -109,6 +131,7 @@
         </w:rPr>
         <w:t>{</w:t>
       </w:r>
+      <w:proofErr w:type="gramStart"/>
       <w:r>
         <w:rPr>
           <w:rFonts w:ascii="Arial" w:hAnsi="Arial" w:cs="Arial"/>
@@ -123,7 +146,16 @@
           <w:b/>
           <w:lang w:val="cs-CZ"/>
         </w:rPr>
-        <w:t xml:space="preserve">}  |  </w:t>
+        <w:t>}  |</w:t>
+      </w:r>
+      <w:proofErr w:type="gramEnd"/>
+      <w:r>
+        <w:rPr>
+          <w:rFonts w:ascii="Arial" w:hAnsi="Arial" w:cs="Arial"/>
+          <w:b/>
+          <w:lang w:val="cs-CZ"/>
+        </w:rPr>
+        <w:t xml:space="preserve">  </w:t>
       </w:r>
       <w:r>
         <w:rPr>
@@ -160,7 +192,7 @@
     </w:p>
     <w:p>
       <w:pPr>
-        <w:pStyle w:val="Heading2"/>
+        <w:pStyle w:val="Nadpis2"/>
         <w:rPr>
           <w:rFonts w:ascii="Arial" w:hAnsi="Arial" w:cs="Arial"/>
           <w:lang w:val="cs-CZ"/>
@@ -406,7 +438,7 @@
     </w:p>
     <w:p>
       <w:pPr>
-        <w:pStyle w:val="Heading2"/>
+        <w:pStyle w:val="Nadpis2"/>
         <w:rPr>
           <w:rFonts w:ascii="Arial" w:hAnsi="Arial" w:cs="Arial"/>
           <w:lang w:val="cs-CZ"/>
@@ -599,7 +631,7 @@
     </w:p>
     <w:p>
       <w:pPr>
-        <w:pStyle w:val="Heading2"/>
+        <w:pStyle w:val="Nadpis2"/>
         <w:rPr>
           <w:rFonts w:ascii="Arial" w:hAnsi="Arial" w:cs="Arial"/>
           <w:lang w:val="cs-CZ"/>
@@ -747,6 +779,16 @@
         </w:rPr>
         <w:t xml:space="preserve"> podpis zákonného zástupce: ________________________________ </w:t>
       </w:r>
+    </w:p>
+    <w:p>
+      <w:pPr>
+        <w:jc w:val="center"/>
+        <w:rPr>
+          <w:rFonts w:ascii="Arial" w:hAnsi="Arial" w:cs="Arial"/>
+          <w:b/>
+          <w:lang w:val="cs-CZ"/>
+        </w:rPr>
+      </w:pPr>
     </w:p>
     <w:p>
       <w:pPr>
@@ -889,7 +931,7 @@
         <w:rFonts w:ascii="Roboto" w:eastAsia="Roboto" w:hAnsi="Roboto" w:cs="Roboto"/>
         <w:sz w:val="22"/>
         <w:szCs w:val="22"/>
-        <w:lang w:val="en-GB" w:eastAsia="en-BE" w:bidi="ar-SA"/>
+        <w:lang w:val="en-GB" w:bidi="ar-SA"/>
       </w:rPr>
     </w:rPrDefault>
     <w:pPrDefault>
@@ -1276,14 +1318,14 @@
     <w:lsdException w:name="Unresolved Mention" w:semiHidden="1" w:unhideWhenUsed="1"/>
     <w:lsdException w:name="Smart Link" w:semiHidden="1" w:unhideWhenUsed="1"/>
   </w:latentStyles>
-  <w:style w:type="paragraph" w:default="1" w:styleId="Normal">
+  <w:style w:type="paragraph" w:default="1" w:styleId="Normln">
     <w:name w:val="Normal"/>
     <w:qFormat/>
   </w:style>
-  <w:style w:type="paragraph" w:styleId="Heading1">
+  <w:style w:type="paragraph" w:styleId="Nadpis1">
     <w:name w:val="heading 1"/>
-    <w:basedOn w:val="Normal"/>
-    <w:next w:val="Normal"/>
+    <w:basedOn w:val="Normln"/>
+    <w:next w:val="Normln"/>
     <w:uiPriority w:val="9"/>
     <w:qFormat/>
     <w:pPr>
@@ -1297,10 +1339,10 @@
       <w:szCs w:val="40"/>
     </w:rPr>
   </w:style>
-  <w:style w:type="paragraph" w:styleId="Heading2">
+  <w:style w:type="paragraph" w:styleId="Nadpis2">
     <w:name w:val="heading 2"/>
-    <w:basedOn w:val="Normal"/>
-    <w:next w:val="Normal"/>
+    <w:basedOn w:val="Normln"/>
+    <w:next w:val="Normln"/>
     <w:uiPriority w:val="9"/>
     <w:unhideWhenUsed/>
     <w:qFormat/>
@@ -1316,10 +1358,10 @@
       <w:szCs w:val="28"/>
     </w:rPr>
   </w:style>
-  <w:style w:type="paragraph" w:styleId="Heading3">
+  <w:style w:type="paragraph" w:styleId="Nadpis3">
     <w:name w:val="heading 3"/>
-    <w:basedOn w:val="Normal"/>
-    <w:next w:val="Normal"/>
+    <w:basedOn w:val="Normln"/>
+    <w:next w:val="Normln"/>
     <w:uiPriority w:val="9"/>
     <w:semiHidden/>
     <w:unhideWhenUsed/>
@@ -1336,10 +1378,10 @@
       <w:szCs w:val="28"/>
     </w:rPr>
   </w:style>
-  <w:style w:type="paragraph" w:styleId="Heading4">
+  <w:style w:type="paragraph" w:styleId="Nadpis4">
     <w:name w:val="heading 4"/>
-    <w:basedOn w:val="Normal"/>
-    <w:next w:val="Normal"/>
+    <w:basedOn w:val="Normln"/>
+    <w:next w:val="Normln"/>
     <w:uiPriority w:val="9"/>
     <w:semiHidden/>
     <w:unhideWhenUsed/>
@@ -1356,10 +1398,10 @@
       <w:szCs w:val="24"/>
     </w:rPr>
   </w:style>
-  <w:style w:type="paragraph" w:styleId="Heading5">
+  <w:style w:type="paragraph" w:styleId="Nadpis5">
     <w:name w:val="heading 5"/>
-    <w:basedOn w:val="Normal"/>
-    <w:next w:val="Normal"/>
+    <w:basedOn w:val="Normln"/>
+    <w:next w:val="Normln"/>
     <w:uiPriority w:val="9"/>
     <w:semiHidden/>
     <w:unhideWhenUsed/>
@@ -1374,10 +1416,10 @@
       <w:color w:val="666666"/>
     </w:rPr>
   </w:style>
-  <w:style w:type="paragraph" w:styleId="Heading6">
+  <w:style w:type="paragraph" w:styleId="Nadpis6">
     <w:name w:val="heading 6"/>
-    <w:basedOn w:val="Normal"/>
-    <w:next w:val="Normal"/>
+    <w:basedOn w:val="Normln"/>
+    <w:next w:val="Normln"/>
     <w:uiPriority w:val="9"/>
     <w:semiHidden/>
     <w:unhideWhenUsed/>
@@ -1393,13 +1435,13 @@
       <w:color w:val="666666"/>
     </w:rPr>
   </w:style>
-  <w:style w:type="character" w:default="1" w:styleId="DefaultParagraphFont">
+  <w:style w:type="character" w:default="1" w:styleId="Standardnpsmoodstavce">
     <w:name w:val="Default Paragraph Font"/>
     <w:uiPriority w:val="1"/>
     <w:semiHidden/>
     <w:unhideWhenUsed/>
   </w:style>
-  <w:style w:type="table" w:default="1" w:styleId="TableNormal">
+  <w:style w:type="table" w:default="1" w:styleId="Normlntabulka">
     <w:name w:val="Normal Table"/>
     <w:uiPriority w:val="99"/>
     <w:semiHidden/>
@@ -1414,16 +1456,16 @@
       </w:tblCellMar>
     </w:tblPr>
   </w:style>
-  <w:style w:type="numbering" w:default="1" w:styleId="NoList">
+  <w:style w:type="numbering" w:default="1" w:styleId="Bezseznamu">
     <w:name w:val="No List"/>
     <w:uiPriority w:val="99"/>
     <w:semiHidden/>
     <w:unhideWhenUsed/>
   </w:style>
-  <w:style w:type="paragraph" w:styleId="Title">
+  <w:style w:type="paragraph" w:styleId="Nzev">
     <w:name w:val="Title"/>
-    <w:basedOn w:val="Normal"/>
-    <w:next w:val="Normal"/>
+    <w:basedOn w:val="Normln"/>
+    <w:next w:val="Normln"/>
     <w:uiPriority w:val="10"/>
     <w:qFormat/>
     <w:pPr>
@@ -1436,10 +1478,10 @@
       <w:szCs w:val="52"/>
     </w:rPr>
   </w:style>
-  <w:style w:type="paragraph" w:styleId="Subtitle">
+  <w:style w:type="paragraph" w:styleId="Podnadpis">
     <w:name w:val="Subtitle"/>
-    <w:basedOn w:val="Normal"/>
-    <w:next w:val="Normal"/>
+    <w:basedOn w:val="Normln"/>
+    <w:next w:val="Normln"/>
     <w:uiPriority w:val="11"/>
     <w:qFormat/>
     <w:pPr>
@@ -1454,10 +1496,10 @@
       <w:szCs w:val="30"/>
     </w:rPr>
   </w:style>
-  <w:style w:type="paragraph" w:styleId="Header">
+  <w:style w:type="paragraph" w:styleId="Zhlav">
     <w:name w:val="header"/>
-    <w:basedOn w:val="Normal"/>
-    <w:link w:val="HeaderChar"/>
+    <w:basedOn w:val="Normln"/>
+    <w:link w:val="ZhlavChar"/>
     <w:uiPriority w:val="99"/>
     <w:unhideWhenUsed/>
     <w:rsid w:val="00360FA4"/>
@@ -1469,17 +1511,17 @@
       <w:spacing w:line="240" w:lineRule="auto"/>
     </w:pPr>
   </w:style>
-  <w:style w:type="character" w:customStyle="1" w:styleId="HeaderChar">
-    <w:name w:val="Header Char"/>
-    <w:basedOn w:val="DefaultParagraphFont"/>
-    <w:link w:val="Header"/>
+  <w:style w:type="character" w:customStyle="1" w:styleId="ZhlavChar">
+    <w:name w:val="Záhlaví Char"/>
+    <w:basedOn w:val="Standardnpsmoodstavce"/>
+    <w:link w:val="Zhlav"/>
     <w:uiPriority w:val="99"/>
     <w:rsid w:val="00360FA4"/>
   </w:style>
-  <w:style w:type="paragraph" w:styleId="Footer">
+  <w:style w:type="paragraph" w:styleId="Zpat">
     <w:name w:val="footer"/>
-    <w:basedOn w:val="Normal"/>
-    <w:link w:val="FooterChar"/>
+    <w:basedOn w:val="Normln"/>
+    <w:link w:val="ZpatChar"/>
     <w:uiPriority w:val="99"/>
     <w:unhideWhenUsed/>
     <w:rsid w:val="00360FA4"/>
@@ -1491,10 +1533,10 @@
       <w:spacing w:line="240" w:lineRule="auto"/>
     </w:pPr>
   </w:style>
-  <w:style w:type="character" w:customStyle="1" w:styleId="FooterChar">
-    <w:name w:val="Footer Char"/>
-    <w:basedOn w:val="DefaultParagraphFont"/>
-    <w:link w:val="Footer"/>
+  <w:style w:type="character" w:customStyle="1" w:styleId="ZpatChar">
+    <w:name w:val="Zápatí Char"/>
+    <w:basedOn w:val="Standardnpsmoodstavce"/>
+    <w:link w:val="Zpat"/>
     <w:uiPriority w:val="99"/>
     <w:rsid w:val="00360FA4"/>
   </w:style>

</xml_diff>